<commit_message>
add chapter Einleitung and Datenbeschaffung
</commit_message>
<xml_diff>
--- a/PSTA and Notes/Studienarbeit.docx
+++ b/PSTA and Notes/Studienarbeit.docx
@@ -127,7 +127,7 @@
         <w:rPr>
           <w:noProof/>
         </w:rPr>
-        <w:t>28.04.2020</w:t>
+        <w:t>30.04.2020</w:t>
       </w:r>
       <w:r>
         <w:fldChar w:fldCharType="end"/>
@@ -227,15 +227,22 @@
               <w:pStyle w:val="Listenabsatz"/>
             </w:pPr>
             <w:r>
+              <w:t>00</w:t>
+            </w:r>
+            <w:r>
               <w:t>692629</w:t>
             </w:r>
             <w:r>
               <w:br/>
-              <w:t>Nummer2</w:t>
+            </w:r>
+            <w:r>
+              <w:t>00692390</w:t>
             </w:r>
             <w:r>
               <w:br/>
-              <w:t>Nummer3</w:t>
+            </w:r>
+            <w:r>
+              <w:t>00692807</w:t>
             </w:r>
           </w:p>
         </w:tc>
@@ -538,7 +545,7 @@
             </w:rPr>
             <w:fldChar w:fldCharType="separate"/>
           </w:r>
-          <w:hyperlink w:anchor="_Toc37142111" w:history="1">
+          <w:hyperlink w:anchor="_Toc39141843" w:history="1">
             <w:r>
               <w:rPr>
                 <w:rStyle w:val="Hyperlink"/>
@@ -559,7 +566,7 @@
                 <w:rStyle w:val="Hyperlink"/>
                 <w:noProof/>
               </w:rPr>
-              <w:t xml:space="preserve">Einleitung </w:t>
+              <w:t>Einleitung</w:t>
             </w:r>
             <w:r>
               <w:rPr>
@@ -580,7 +587,7 @@
                 <w:noProof/>
                 <w:webHidden/>
               </w:rPr>
-              <w:instrText xml:space="preserve"> PAGEREF _Toc37142111 \h </w:instrText>
+              <w:instrText xml:space="preserve"> PAGEREF _Toc39141843 \h </w:instrText>
             </w:r>
             <w:r>
               <w:rPr>
@@ -624,7 +631,7 @@
               <w:sz w:val="22"/>
             </w:rPr>
           </w:pPr>
-          <w:hyperlink w:anchor="_Toc37142112" w:history="1">
+          <w:hyperlink w:anchor="_Toc39141844" w:history="1">
             <w:r>
               <w:rPr>
                 <w:rStyle w:val="Hyperlink"/>
@@ -645,7 +652,7 @@
                 <w:rStyle w:val="Hyperlink"/>
                 <w:noProof/>
               </w:rPr>
-              <w:t xml:space="preserve">Motivation </w:t>
+              <w:t>Motivation</w:t>
             </w:r>
             <w:r>
               <w:rPr>
@@ -666,7 +673,7 @@
                 <w:noProof/>
                 <w:webHidden/>
               </w:rPr>
-              <w:instrText xml:space="preserve"> PAGEREF _Toc37142112 \h </w:instrText>
+              <w:instrText xml:space="preserve"> PAGEREF _Toc39141844 \h </w:instrText>
             </w:r>
             <w:r>
               <w:rPr>
@@ -710,7 +717,7 @@
               <w:sz w:val="22"/>
             </w:rPr>
           </w:pPr>
-          <w:hyperlink w:anchor="_Toc37142113" w:history="1">
+          <w:hyperlink w:anchor="_Toc39141845" w:history="1">
             <w:r>
               <w:rPr>
                 <w:rStyle w:val="Hyperlink"/>
@@ -731,7 +738,7 @@
                 <w:rStyle w:val="Hyperlink"/>
                 <w:noProof/>
               </w:rPr>
-              <w:t xml:space="preserve">Problemstellung </w:t>
+              <w:t>Problemstellung</w:t>
             </w:r>
             <w:r>
               <w:rPr>
@@ -752,7 +759,7 @@
                 <w:noProof/>
                 <w:webHidden/>
               </w:rPr>
-              <w:instrText xml:space="preserve"> PAGEREF _Toc37142113 \h </w:instrText>
+              <w:instrText xml:space="preserve"> PAGEREF _Toc39141845 \h </w:instrText>
             </w:r>
             <w:r>
               <w:rPr>
@@ -796,7 +803,7 @@
               <w:sz w:val="22"/>
             </w:rPr>
           </w:pPr>
-          <w:hyperlink w:anchor="_Toc37142114" w:history="1">
+          <w:hyperlink w:anchor="_Toc39141846" w:history="1">
             <w:r>
               <w:rPr>
                 <w:rStyle w:val="Hyperlink"/>
@@ -817,7 +824,7 @@
                 <w:rStyle w:val="Hyperlink"/>
                 <w:noProof/>
               </w:rPr>
-              <w:t xml:space="preserve">Lösungsansatz </w:t>
+              <w:t>Lösungsansatz</w:t>
             </w:r>
             <w:r>
               <w:rPr>
@@ -838,7 +845,7 @@
                 <w:noProof/>
                 <w:webHidden/>
               </w:rPr>
-              <w:instrText xml:space="preserve"> PAGEREF _Toc37142114 \h </w:instrText>
+              <w:instrText xml:space="preserve"> PAGEREF _Toc39141846 \h </w:instrText>
             </w:r>
             <w:r>
               <w:rPr>
@@ -858,7 +865,7 @@
                 <w:noProof/>
                 <w:webHidden/>
               </w:rPr>
-              <w:t>3</w:t>
+              <w:t>4</w:t>
             </w:r>
             <w:r>
               <w:rPr>
@@ -882,7 +889,7 @@
               <w:sz w:val="22"/>
             </w:rPr>
           </w:pPr>
-          <w:hyperlink w:anchor="_Toc37142115" w:history="1">
+          <w:hyperlink w:anchor="_Toc39141847" w:history="1">
             <w:r>
               <w:rPr>
                 <w:rStyle w:val="Hyperlink"/>
@@ -903,7 +910,7 @@
                 <w:rStyle w:val="Hyperlink"/>
                 <w:noProof/>
               </w:rPr>
-              <w:t xml:space="preserve">Methodologie </w:t>
+              <w:t>Methodologie</w:t>
             </w:r>
             <w:r>
               <w:rPr>
@@ -924,7 +931,7 @@
                 <w:noProof/>
                 <w:webHidden/>
               </w:rPr>
-              <w:instrText xml:space="preserve"> PAGEREF _Toc37142115 \h </w:instrText>
+              <w:instrText xml:space="preserve"> PAGEREF _Toc39141847 \h </w:instrText>
             </w:r>
             <w:r>
               <w:rPr>
@@ -944,7 +951,7 @@
                 <w:noProof/>
                 <w:webHidden/>
               </w:rPr>
-              <w:t>3</w:t>
+              <w:t>4</w:t>
             </w:r>
             <w:r>
               <w:rPr>
@@ -968,11 +975,12 @@
               <w:sz w:val="22"/>
             </w:rPr>
           </w:pPr>
-          <w:hyperlink w:anchor="_Toc37142116" w:history="1">
+          <w:hyperlink w:anchor="_Toc39141848" w:history="1">
             <w:r>
               <w:rPr>
                 <w:rStyle w:val="Hyperlink"/>
                 <w:noProof/>
+                <w:lang w:val="en-US"/>
               </w:rPr>
               <w:t>2.1</w:t>
             </w:r>
@@ -988,8 +996,9 @@
               <w:rPr>
                 <w:rStyle w:val="Hyperlink"/>
                 <w:noProof/>
-              </w:rPr>
-              <w:t xml:space="preserve">Kapitel 1 </w:t>
+                <w:lang w:val="en-US"/>
+              </w:rPr>
+              <w:t>Datenbeschaffung</w:t>
             </w:r>
             <w:r>
               <w:rPr>
@@ -1010,7 +1019,7 @@
                 <w:noProof/>
                 <w:webHidden/>
               </w:rPr>
-              <w:instrText xml:space="preserve"> PAGEREF _Toc37142116 \h </w:instrText>
+              <w:instrText xml:space="preserve"> PAGEREF _Toc39141848 \h </w:instrText>
             </w:r>
             <w:r>
               <w:rPr>
@@ -1030,7 +1039,7 @@
                 <w:noProof/>
                 <w:webHidden/>
               </w:rPr>
-              <w:t>3</w:t>
+              <w:t>4</w:t>
             </w:r>
             <w:r>
               <w:rPr>
@@ -1054,7 +1063,7 @@
               <w:sz w:val="22"/>
             </w:rPr>
           </w:pPr>
-          <w:hyperlink w:anchor="_Toc37142117" w:history="1">
+          <w:hyperlink w:anchor="_Toc39141849" w:history="1">
             <w:r>
               <w:rPr>
                 <w:rStyle w:val="Hyperlink"/>
@@ -1075,7 +1084,7 @@
                 <w:rStyle w:val="Hyperlink"/>
                 <w:noProof/>
               </w:rPr>
-              <w:t xml:space="preserve">Kapitel 2 </w:t>
+              <w:t>Datenverarbeitung</w:t>
             </w:r>
             <w:r>
               <w:rPr>
@@ -1096,7 +1105,7 @@
                 <w:noProof/>
                 <w:webHidden/>
               </w:rPr>
-              <w:instrText xml:space="preserve"> PAGEREF _Toc37142117 \h </w:instrText>
+              <w:instrText xml:space="preserve"> PAGEREF _Toc39141849 \h </w:instrText>
             </w:r>
             <w:r>
               <w:rPr>
@@ -1116,7 +1125,7 @@
                 <w:noProof/>
                 <w:webHidden/>
               </w:rPr>
-              <w:t>4</w:t>
+              <w:t>6</w:t>
             </w:r>
             <w:r>
               <w:rPr>
@@ -1140,7 +1149,7 @@
               <w:sz w:val="22"/>
             </w:rPr>
           </w:pPr>
-          <w:hyperlink w:anchor="_Toc37142118" w:history="1">
+          <w:hyperlink w:anchor="_Toc39141850" w:history="1">
             <w:r>
               <w:rPr>
                 <w:rStyle w:val="Hyperlink"/>
@@ -1161,7 +1170,7 @@
                 <w:rStyle w:val="Hyperlink"/>
                 <w:noProof/>
               </w:rPr>
-              <w:t xml:space="preserve">Kapitel 3 </w:t>
+              <w:t>Kapitel 3 [Name d. Autors]</w:t>
             </w:r>
             <w:r>
               <w:rPr>
@@ -1182,7 +1191,7 @@
                 <w:noProof/>
                 <w:webHidden/>
               </w:rPr>
-              <w:instrText xml:space="preserve"> PAGEREF _Toc37142118 \h </w:instrText>
+              <w:instrText xml:space="preserve"> PAGEREF _Toc39141850 \h </w:instrText>
             </w:r>
             <w:r>
               <w:rPr>
@@ -1202,7 +1211,7 @@
                 <w:noProof/>
                 <w:webHidden/>
               </w:rPr>
-              <w:t>4</w:t>
+              <w:t>6</w:t>
             </w:r>
             <w:r>
               <w:rPr>
@@ -1226,7 +1235,7 @@
               <w:sz w:val="22"/>
             </w:rPr>
           </w:pPr>
-          <w:hyperlink w:anchor="_Toc37142119" w:history="1">
+          <w:hyperlink w:anchor="_Toc39141851" w:history="1">
             <w:r>
               <w:rPr>
                 <w:rStyle w:val="Hyperlink"/>
@@ -1247,7 +1256,7 @@
                 <w:rStyle w:val="Hyperlink"/>
                 <w:noProof/>
               </w:rPr>
-              <w:t xml:space="preserve">Ergebnisse </w:t>
+              <w:t>Ergebnisse [Name d. Autors]</w:t>
             </w:r>
             <w:r>
               <w:rPr>
@@ -1268,7 +1277,7 @@
                 <w:noProof/>
                 <w:webHidden/>
               </w:rPr>
-              <w:instrText xml:space="preserve"> PAGEREF _Toc37142119 \h </w:instrText>
+              <w:instrText xml:space="preserve"> PAGEREF _Toc39141851 \h </w:instrText>
             </w:r>
             <w:r>
               <w:rPr>
@@ -1288,7 +1297,7 @@
                 <w:noProof/>
                 <w:webHidden/>
               </w:rPr>
-              <w:t>4</w:t>
+              <w:t>6</w:t>
             </w:r>
             <w:r>
               <w:rPr>
@@ -1312,7 +1321,7 @@
               <w:sz w:val="22"/>
             </w:rPr>
           </w:pPr>
-          <w:hyperlink w:anchor="_Toc37142120" w:history="1">
+          <w:hyperlink w:anchor="_Toc39141852" w:history="1">
             <w:r>
               <w:rPr>
                 <w:rStyle w:val="Hyperlink"/>
@@ -1333,7 +1342,7 @@
                 <w:rStyle w:val="Hyperlink"/>
                 <w:noProof/>
               </w:rPr>
-              <w:t xml:space="preserve">Schlussfolgerungen </w:t>
+              <w:t>Schlussfolgerungen [Name d. Autors]</w:t>
             </w:r>
             <w:r>
               <w:rPr>
@@ -1354,7 +1363,7 @@
                 <w:noProof/>
                 <w:webHidden/>
               </w:rPr>
-              <w:instrText xml:space="preserve"> PAGEREF _Toc37142120 \h </w:instrText>
+              <w:instrText xml:space="preserve"> PAGEREF _Toc39141852 \h </w:instrText>
             </w:r>
             <w:r>
               <w:rPr>
@@ -1374,7 +1383,93 @@
                 <w:noProof/>
                 <w:webHidden/>
               </w:rPr>
-              <w:t>4</w:t>
+              <w:t>7</w:t>
+            </w:r>
+            <w:r>
+              <w:rPr>
+                <w:noProof/>
+                <w:webHidden/>
+              </w:rPr>
+              <w:fldChar w:fldCharType="end"/>
+            </w:r>
+          </w:hyperlink>
+        </w:p>
+        <w:p>
+          <w:pPr>
+            <w:pStyle w:val="Verzeichnis1"/>
+            <w:tabs>
+              <w:tab w:val="left" w:pos="440"/>
+              <w:tab w:val="right" w:leader="dot" w:pos="9062"/>
+            </w:tabs>
+            <w:rPr>
+              <w:rFonts w:asciiTheme="minorHAnsi" w:hAnsiTheme="minorHAnsi" w:cstheme="minorBidi"/>
+              <w:noProof/>
+              <w:sz w:val="22"/>
+            </w:rPr>
+          </w:pPr>
+          <w:hyperlink w:anchor="_Toc39141853" w:history="1">
+            <w:r>
+              <w:rPr>
+                <w:rStyle w:val="Hyperlink"/>
+                <w:noProof/>
+              </w:rPr>
+              <w:t>5</w:t>
+            </w:r>
+            <w:r>
+              <w:rPr>
+                <w:rFonts w:asciiTheme="minorHAnsi" w:hAnsiTheme="minorHAnsi" w:cstheme="minorBidi"/>
+                <w:noProof/>
+                <w:sz w:val="22"/>
+              </w:rPr>
+              <w:tab/>
+            </w:r>
+            <w:r>
+              <w:rPr>
+                <w:rStyle w:val="Hyperlink"/>
+                <w:noProof/>
+              </w:rPr>
+              <w:t>Anhang</w:t>
+            </w:r>
+            <w:r>
+              <w:rPr>
+                <w:noProof/>
+                <w:webHidden/>
+              </w:rPr>
+              <w:tab/>
+            </w:r>
+            <w:r>
+              <w:rPr>
+                <w:noProof/>
+                <w:webHidden/>
+              </w:rPr>
+              <w:fldChar w:fldCharType="begin"/>
+            </w:r>
+            <w:r>
+              <w:rPr>
+                <w:noProof/>
+                <w:webHidden/>
+              </w:rPr>
+              <w:instrText xml:space="preserve"> PAGEREF _Toc39141853 \h </w:instrText>
+            </w:r>
+            <w:r>
+              <w:rPr>
+                <w:noProof/>
+                <w:webHidden/>
+              </w:rPr>
+            </w:r>
+            <w:r>
+              <w:rPr>
+                <w:noProof/>
+                <w:webHidden/>
+              </w:rPr>
+              <w:fldChar w:fldCharType="separate"/>
+            </w:r>
+            <w:r>
+              <w:rPr>
+                <w:noProof/>
+                <w:webHidden/>
+              </w:rPr>
+              <w:t>7</w:t>
             </w:r>
             <w:r>
               <w:rPr>
@@ -1401,13 +1496,10 @@
       <w:pPr>
         <w:pStyle w:val="berschrift1"/>
       </w:pPr>
-      <w:bookmarkStart w:id="0" w:name="_Toc37142111"/>
+      <w:bookmarkStart w:id="0" w:name="_Toc39141843"/>
       <w:r>
         <w:lastRenderedPageBreak/>
         <w:t>Einleitung</w:t>
-      </w:r>
-      <w:r>
-        <w:t xml:space="preserve"> [Name d. Autors]</w:t>
       </w:r>
       <w:bookmarkEnd w:id="0"/>
     </w:p>
@@ -1415,242 +1507,544 @@
       <w:pPr>
         <w:pStyle w:val="berschrift2"/>
       </w:pPr>
-      <w:bookmarkStart w:id="1" w:name="_Toc37142112"/>
+      <w:bookmarkStart w:id="1" w:name="_Toc39141844"/>
       <w:r>
         <w:t>Motivation</w:t>
-      </w:r>
-      <w:r>
-        <w:t xml:space="preserve"> [Name d. Autors]</w:t>
       </w:r>
       <w:bookmarkEnd w:id="1"/>
     </w:p>
     <w:p>
-      <w:pPr>
-        <w:pStyle w:val="Listenabsatz"/>
-        <w:numPr>
-          <w:ilvl w:val="0"/>
-          <w:numId w:val="14"/>
-        </w:numPr>
-      </w:pPr>
-      <w:r>
-        <w:t>Zum Thema führen (den Leser abholen)</w:t>
+      <w:r>
+        <w:t xml:space="preserve">Das Coronavirus versetzt die gesamte Welt in einen Ausnahmezustand. </w:t>
+      </w:r>
+      <w:r>
+        <w:t xml:space="preserve">Bereits im März 2020 wurde eine weltweite Pandemie ausgerufen. </w:t>
+      </w:r>
+      <w:r>
+        <w:t>Bisher ist zudem unklar warum es in verschiedenen Ländern unterschiedlich bedrohlich ausfällt. Diese Situation führt zu Maßnahmen, wie Maskenpflicht</w:t>
+      </w:r>
+      <w:r>
+        <w:t xml:space="preserve"> </w:t>
+      </w:r>
+      <w:r>
+        <w:t>in der Öffentlichkeit</w:t>
+      </w:r>
+      <w:r>
+        <w:t>, Ein-/Ausreiseverbote</w:t>
+      </w:r>
+      <w:r>
+        <w:t xml:space="preserve"> oder sogar zu Ausgangssperren</w:t>
+      </w:r>
+      <w:r>
+        <w:t xml:space="preserve"> innerhalb von „Hot Spots“</w:t>
+      </w:r>
+      <w:r>
+        <w:t>.</w:t>
+      </w:r>
+      <w:r>
+        <w:t xml:space="preserve"> In dieser Studienarbeit soll die Ausbreitung des Virus genauer unter die Lupe genommen werden. Außerdem werden die Gesundheitssysteme, der </w:t>
+      </w:r>
+      <w:proofErr w:type="spellStart"/>
+      <w:r>
+        <w:t>Gini</w:t>
+      </w:r>
+      <w:proofErr w:type="spellEnd"/>
+      <w:r>
+        <w:t>-Koeffizient und die aktuellen Google Trends der Länder analysiert, um Klarheit gegenüber der Expansion zu erhalten. Durch Vergleich der verschiedenen</w:t>
+      </w:r>
+      <w:r>
+        <w:t xml:space="preserve"> Daten inkl. automatisierter Visualisierung sollen neue Kenntnisse bezüglich COVID-19 gewonnen werden. Die Problemstellung soll im nächsten Unterkapitel genauer veranschaulicht werden.</w:t>
       </w:r>
     </w:p>
+    <w:p/>
     <w:p>
       <w:pPr>
-        <w:pStyle w:val="Listenabsatz"/>
-        <w:numPr>
-          <w:ilvl w:val="0"/>
-          <w:numId w:val="14"/>
-        </w:numPr>
-      </w:pPr>
-      <w:r>
-        <w:t>Domäne und Hintergründe der Analyse in der Studienarbeit erklären</w:t>
-      </w:r>
-    </w:p>
-    <w:p>
-      <w:pPr>
         <w:pStyle w:val="berschrift2"/>
       </w:pPr>
-      <w:bookmarkStart w:id="2" w:name="_Toc37142113"/>
+      <w:bookmarkStart w:id="2" w:name="_Toc39141845"/>
       <w:r>
         <w:t>Problemstellung</w:t>
-      </w:r>
-      <w:r>
-        <w:t xml:space="preserve"> [Name d. Autors]</w:t>
       </w:r>
       <w:bookmarkEnd w:id="2"/>
     </w:p>
     <w:p>
-      <w:pPr>
-        <w:pStyle w:val="Listenabsatz"/>
-        <w:numPr>
-          <w:ilvl w:val="0"/>
-          <w:numId w:val="14"/>
-        </w:numPr>
-      </w:pPr>
-      <w:r>
-        <w:t>Welche Herausforderung/-en gibt es aus Sicht der Geoinformatik</w:t>
-      </w:r>
-      <w:r>
-        <w:br/>
-        <w:t>in der Domäne</w:t>
+      <w:r>
+        <w:t>Damit die Ausbreitung des Corona Virus visualisiert und analysiert werden kann, müssen geeignete Datensätze ausfindig gemacht</w:t>
+      </w:r>
+      <w:r>
+        <w:t xml:space="preserve"> und aufbereitet</w:t>
+      </w:r>
+      <w:r>
+        <w:t xml:space="preserve"> werden. Da </w:t>
+      </w:r>
+      <w:r>
+        <w:t>es sich um die Ausbreitung eines Virus handelt k</w:t>
+      </w:r>
+      <w:r>
+        <w:t>önnen</w:t>
+      </w:r>
+      <w:r>
+        <w:t xml:space="preserve"> dementsprechend Daten </w:t>
+      </w:r>
+      <w:r>
+        <w:t xml:space="preserve">vom </w:t>
+      </w:r>
+      <w:r>
+        <w:t>Europäische</w:t>
+      </w:r>
+      <w:r>
+        <w:t>n</w:t>
+      </w:r>
+      <w:r>
+        <w:t xml:space="preserve"> Zentrum für die Prävention und die Kontrolle von Krankheiten</w:t>
+      </w:r>
+      <w:r>
+        <w:t xml:space="preserve"> (ECDC) bezogen werden</w:t>
+      </w:r>
+      <w:r>
+        <w:t>. Jedoch sollen Korrelationen zu verschiedenen anderen Faktoren festgestellt werden. Daher reichen die Daten de</w:t>
+      </w:r>
+      <w:r>
+        <w:t>s</w:t>
+      </w:r>
+      <w:r>
+        <w:t xml:space="preserve"> </w:t>
+      </w:r>
+      <w:r>
+        <w:t>ECDCs</w:t>
+      </w:r>
+      <w:r>
+        <w:t xml:space="preserve"> allein nicht aus und es müssen ebenfalls andere Informationen gewonnen werden. Diese Arbeit wird nicht nur die Ausbreitung des Virus aufzeigen, sondern auch die Zusammenhänge zwischen Corona und den Zustand des Gesundheitssystems verschiedener Länder. Weiterhin wird die Einkommens- und Vermögensverteilung untersucht, um einen möglichen Zusam</w:t>
+      </w:r>
+      <w:r>
+        <w:t>m</w:t>
+      </w:r>
+      <w:r>
+        <w:t>enhang zwischen COVID-19 und</w:t>
+      </w:r>
+      <w:r>
+        <w:t xml:space="preserve"> den Zustand der Gesellschaft bezüglich Armut und Reichtum festzustellen. </w:t>
+      </w:r>
+      <w:r>
+        <w:lastRenderedPageBreak/>
+        <w:t xml:space="preserve">Außerdem werden Google Anfragen visualisiert, um aufzuzeigen, </w:t>
+      </w:r>
+      <w:r>
+        <w:t xml:space="preserve">wie der Verlauf </w:t>
+      </w:r>
+      <w:r>
+        <w:t>das Interesse</w:t>
+      </w:r>
+      <w:r>
+        <w:t xml:space="preserve"> der Bevölkerung war</w:t>
+      </w:r>
+      <w:r>
+        <w:t>.</w:t>
+      </w:r>
+      <w:r>
+        <w:t xml:space="preserve"> Im folgenden Kapitel wird unser</w:t>
+      </w:r>
+      <w:r>
+        <w:t>e Vorgehensweise knapp beschrieben.</w:t>
       </w:r>
     </w:p>
+    <w:p/>
     <w:p>
       <w:pPr>
-        <w:pStyle w:val="Listenabsatz"/>
-        <w:numPr>
-          <w:ilvl w:val="0"/>
-          <w:numId w:val="14"/>
-        </w:numPr>
-      </w:pPr>
-      <w:r>
-        <w:t xml:space="preserve">Welche Vorgänge erweisen sich </w:t>
-      </w:r>
-      <w:r>
-        <w:t xml:space="preserve">als </w:t>
-      </w:r>
-      <w:r>
-        <w:t>schwierig</w:t>
-      </w:r>
-      <w:r>
-        <w:t>/ungenau etc.</w:t>
-      </w:r>
-      <w:r>
-        <w:t xml:space="preserve"> und m</w:t>
-      </w:r>
-      <w:r>
-        <w:t>üssen</w:t>
-      </w:r>
-      <w:r>
-        <w:t xml:space="preserve"> daher genauer betrachtet werden?</w:t>
-      </w:r>
-    </w:p>
-    <w:p>
-      <w:pPr>
-        <w:pStyle w:val="Listenabsatz"/>
-        <w:numPr>
-          <w:ilvl w:val="0"/>
-          <w:numId w:val="14"/>
-        </w:numPr>
-      </w:pPr>
-      <w:r>
-        <w:t>u. ä.</w:t>
-      </w:r>
-    </w:p>
-    <w:p>
-      <w:pPr>
-        <w:pStyle w:val="Listenabsatz"/>
-        <w:numPr>
-          <w:ilvl w:val="0"/>
-          <w:numId w:val="15"/>
-        </w:numPr>
-      </w:pPr>
-      <w:r>
-        <w:t>Die Studienarbeit muss die Fragen beantworten</w:t>
-      </w:r>
-    </w:p>
-    <w:p>
-      <w:pPr>
         <w:pStyle w:val="berschrift2"/>
       </w:pPr>
-      <w:bookmarkStart w:id="3" w:name="_Toc37142114"/>
+      <w:bookmarkStart w:id="3" w:name="_Toc39141846"/>
       <w:r>
         <w:t>Lösungsansatz</w:t>
-      </w:r>
-      <w:r>
-        <w:t xml:space="preserve"> [Name d. Autors]</w:t>
       </w:r>
       <w:bookmarkEnd w:id="3"/>
     </w:p>
     <w:p>
-      <w:pPr>
-        <w:pStyle w:val="Listenabsatz"/>
-        <w:numPr>
-          <w:ilvl w:val="0"/>
-          <w:numId w:val="14"/>
-        </w:numPr>
-      </w:pPr>
-      <w:r>
-        <w:t>Kurzausblick auf den Lösungsansatz der Studienarbeit für den Leser</w:t>
+      <w:r>
+        <w:t xml:space="preserve">Da es sich beim Corona Virus um eine Pandemie handelt muss der Zeitverlauf möglichst </w:t>
+      </w:r>
+      <w:proofErr w:type="spellStart"/>
+      <w:r>
+        <w:t>Welweit</w:t>
+      </w:r>
+      <w:proofErr w:type="spellEnd"/>
+      <w:r>
+        <w:t xml:space="preserve"> betrachtet werden. Es wurden lediglich Deutschland, USA und Taiwan in Detailbetrachtung bearbeitet. </w:t>
+      </w:r>
+      <w:r>
+        <w:t xml:space="preserve">Die Suche nach Geodaten ergab, dass die Corona Verbreitungsdaten vom ECDC bezogen werden. Die Google Anfragen Daten werden direkt von Googles API </w:t>
+      </w:r>
+      <w:r>
+        <w:t>empfangen</w:t>
+      </w:r>
+      <w:r>
+        <w:t>. Außerdem</w:t>
+      </w:r>
+      <w:r>
+        <w:t xml:space="preserve"> werden die </w:t>
+      </w:r>
+      <w:proofErr w:type="spellStart"/>
+      <w:r>
+        <w:t>Gini</w:t>
+      </w:r>
+      <w:proofErr w:type="spellEnd"/>
+      <w:r>
+        <w:t xml:space="preserve">-Koeffizienten der verschiedenen Länder von der „World Bank Group“ als </w:t>
+      </w:r>
+      <w:proofErr w:type="spellStart"/>
+      <w:r>
+        <w:t>csv</w:t>
+      </w:r>
+      <w:proofErr w:type="spellEnd"/>
+      <w:r>
+        <w:t xml:space="preserve"> Tabelle angefragt.</w:t>
+      </w:r>
+      <w:r>
+        <w:t xml:space="preserve"> Die Datenverarbeitung, als auch die Visualisierung wird mit Python gehandhabt. Es wurden aus Übersichtsgründen mehrere Skripte erstellt, die den Download, die Verarbeitung und die Darstellung vollautomatisiert durchführen. Das Programm ist so konzipiert, dass es durch das Ausführen einer Windows .bat Datei gestartet wird. </w:t>
+      </w:r>
+      <w:r>
+        <w:t>Die Python Bibliothek</w:t>
+      </w:r>
+      <w:r>
+        <w:t xml:space="preserve"> </w:t>
+      </w:r>
+      <w:proofErr w:type="spellStart"/>
+      <w:r>
+        <w:t>matplotlib</w:t>
+      </w:r>
+      <w:proofErr w:type="spellEnd"/>
+      <w:r>
+        <w:t xml:space="preserve"> </w:t>
+      </w:r>
+      <w:r>
+        <w:t xml:space="preserve">unterstützt </w:t>
+      </w:r>
+      <w:r>
+        <w:t xml:space="preserve">das Zeichnen von Graphen, mit der es möglich ist einfache Diagramme und auch Weltkarten zu erstellen. </w:t>
+      </w:r>
+      <w:r>
+        <w:t>Durch diese</w:t>
+      </w:r>
+      <w:r>
+        <w:t xml:space="preserve"> werden unsere finalen Berechnungen schlussendlich v</w:t>
+      </w:r>
+      <w:r>
+        <w:t>is</w:t>
+      </w:r>
+      <w:r>
+        <w:t>uell dargestellt.</w:t>
+      </w:r>
+      <w:r>
+        <w:t xml:space="preserve"> Im nächsten Kapitel werden die Technike</w:t>
+      </w:r>
+      <w:r>
+        <w:t>n</w:t>
+      </w:r>
+      <w:r>
+        <w:t xml:space="preserve"> genauer erläutert und welche Problem</w:t>
+      </w:r>
+      <w:r>
+        <w:t>e</w:t>
+      </w:r>
+      <w:r>
+        <w:t xml:space="preserve"> zur Zeit der Entwicklung auftraten.</w:t>
       </w:r>
     </w:p>
+    <w:p/>
     <w:p>
       <w:pPr>
-        <w:pStyle w:val="Listenabsatz"/>
-        <w:numPr>
-          <w:ilvl w:val="0"/>
-          <w:numId w:val="14"/>
-        </w:numPr>
-      </w:pPr>
-      <w:r>
-        <w:t>Beantwortung der Problemstellung</w:t>
-      </w:r>
-    </w:p>
-    <w:p>
-      <w:pPr>
         <w:pStyle w:val="berschrift1"/>
       </w:pPr>
-      <w:bookmarkStart w:id="4" w:name="_Toc37142115"/>
+      <w:bookmarkStart w:id="4" w:name="_Toc39141847"/>
       <w:r>
         <w:t>Methodologie</w:t>
-      </w:r>
-      <w:r>
-        <w:t xml:space="preserve"> [Name d. Autors]</w:t>
       </w:r>
       <w:bookmarkEnd w:id="4"/>
     </w:p>
     <w:p>
-      <w:r>
-        <w:t>Versuchen Sie, die Themenfelder klar in Unterkapitel abzugrenzen. Das können Bearbeitungsschritte wie etwa Date</w:t>
-      </w:r>
-      <w:r>
-        <w:t>nakquise, -v</w:t>
-      </w:r>
-      <w:r>
-        <w:t xml:space="preserve">erarbeitung </w:t>
-      </w:r>
-      <w:r>
-        <w:t xml:space="preserve">und Analysen </w:t>
-      </w:r>
-      <w:r>
-        <w:t>sein.</w:t>
-      </w:r>
+      <w:pPr>
+        <w:pStyle w:val="berschrift2"/>
+        <w:rPr>
+          <w:lang w:val="en-US"/>
+        </w:rPr>
+      </w:pPr>
+      <w:bookmarkStart w:id="5" w:name="_Toc39141848"/>
+      <w:proofErr w:type="spellStart"/>
+      <w:r>
+        <w:rPr>
+          <w:lang w:val="en-US"/>
+        </w:rPr>
+        <w:t>Datenbeschaffung</w:t>
+      </w:r>
+      <w:bookmarkEnd w:id="5"/>
+      <w:proofErr w:type="spellEnd"/>
     </w:p>
     <w:p>
-      <w:r>
-        <w:t>Zudem wird empfohlen, die Textabsätze mit „Topic-</w:t>
+      <w:pPr>
+        <w:spacing w:after="0"/>
+      </w:pPr>
+      <w:r>
+        <w:t xml:space="preserve">Vom ECDC konnten Daten im </w:t>
       </w:r>
       <w:proofErr w:type="spellStart"/>
       <w:r>
-        <w:t>Sentences</w:t>
+        <w:t>csv</w:t>
       </w:r>
       <w:proofErr w:type="spellEnd"/>
       <w:r>
-        <w:t>“ zu beginnen. Diese definieren geben eine Hauptaussage und die restlichen Sätze eine passende Argumentation.</w:t>
+        <w:t xml:space="preserve"> Tabellen Format </w:t>
+      </w:r>
+      <w:r>
+        <w:t>heruntergeladen werden. Dieser Datensatze beinhaltet den Anstieg der Corona Fälle in verschiedenen Ländern weltweit</w:t>
+      </w:r>
+      <w:r>
+        <w:t>.</w:t>
+      </w:r>
+      <w:r>
+        <w:t xml:space="preserve"> Diese Daten bilden die Grundlage dieser Studienarbeit, da alles in Vergleich auf die Corona Fälle gesetzt wird. Ursprünglich sollten </w:t>
+      </w:r>
+      <w:r>
+        <w:lastRenderedPageBreak/>
+        <w:t xml:space="preserve">die Daten von der „World Health </w:t>
+      </w:r>
+      <w:proofErr w:type="spellStart"/>
+      <w:r>
+        <w:t>Organization</w:t>
+      </w:r>
+      <w:proofErr w:type="spellEnd"/>
+      <w:r>
+        <w:t xml:space="preserve">“ (WHO) bezogen werden. Allerdings befanden sich die Daten der Corona Fälle auf der Website der WHO im </w:t>
+      </w:r>
+      <w:proofErr w:type="spellStart"/>
+      <w:r>
+        <w:t>pdf</w:t>
+      </w:r>
+      <w:proofErr w:type="spellEnd"/>
+      <w:r>
+        <w:t xml:space="preserve"> Format und waren daher deutlich schwieriger zu verarbeiten als die des ECDCs.</w:t>
       </w:r>
     </w:p>
     <w:p>
       <w:pPr>
-        <w:pStyle w:val="berschrift2"/>
-      </w:pPr>
-      <w:bookmarkStart w:id="5" w:name="_Toc37142116"/>
-      <w:r>
-        <w:t>Kapitel 1</w:t>
-      </w:r>
-      <w:r>
-        <w:t xml:space="preserve"> [Name d. Autors]</w:t>
-      </w:r>
-      <w:bookmarkEnd w:id="5"/>
+        <w:spacing w:after="0"/>
+      </w:pPr>
+      <w:r>
+        <w:t>Die Datenbeschaffung der Google Suchen erfolgte direkt über die offizielle API. Da sehr viele</w:t>
+      </w:r>
+      <w:r>
+        <w:t xml:space="preserve"> Anfragen</w:t>
+      </w:r>
+      <w:r>
+        <w:t xml:space="preserve"> an die Schnittstelle von unserem Skript gestellt werden, wird</w:t>
+      </w:r>
+      <w:r>
+        <w:t xml:space="preserve"> ein „429 </w:t>
+      </w:r>
+      <w:proofErr w:type="spellStart"/>
+      <w:r>
+        <w:t>TooManyRequests</w:t>
+      </w:r>
+      <w:proofErr w:type="spellEnd"/>
+      <w:r>
+        <w:t>“ Fehler ab</w:t>
+      </w:r>
+      <w:r>
+        <w:t>ge</w:t>
+      </w:r>
+      <w:r>
+        <w:t xml:space="preserve">schickt und die Übertragung </w:t>
+      </w:r>
+      <w:r>
+        <w:t>bricht ab</w:t>
+      </w:r>
+      <w:r>
+        <w:t xml:space="preserve">. </w:t>
+      </w:r>
+      <w:r>
+        <w:t>Ergo</w:t>
+      </w:r>
+      <w:r>
+        <w:t xml:space="preserve"> wurde in das Skript eine Abfrage eingebaut, </w:t>
+      </w:r>
+      <w:r>
+        <w:t xml:space="preserve">die überprüft, </w:t>
+      </w:r>
+      <w:r>
+        <w:t xml:space="preserve">wann dieser Fehler </w:t>
+      </w:r>
+      <w:r>
+        <w:t>auftritt</w:t>
+      </w:r>
+      <w:r>
+        <w:t xml:space="preserve"> und der Download wird</w:t>
+      </w:r>
+      <w:r>
+        <w:t xml:space="preserve"> in diesem Fall</w:t>
+      </w:r>
+      <w:r>
+        <w:t xml:space="preserve"> um eine Minute pausiert. </w:t>
+      </w:r>
+      <w:r>
+        <w:t>Danach</w:t>
+      </w:r>
+      <w:r>
+        <w:t xml:space="preserve"> wird überprüft bei welchem Datensatz abgebrochen wurde und an dieser Stelle</w:t>
+      </w:r>
+      <w:r>
+        <w:t xml:space="preserve"> werden dann</w:t>
+      </w:r>
+      <w:r>
+        <w:t xml:space="preserve"> die restlichen Anfragen an die Google API</w:t>
+      </w:r>
+      <w:r>
+        <w:t xml:space="preserve"> gestellt</w:t>
+      </w:r>
+      <w:r>
+        <w:t>.</w:t>
+      </w:r>
     </w:p>
     <w:p>
-      <w:r>
-        <w:t>Kapitel können mit einer schlanken Zusammenfassung beginnen. (Bspw. Dieses Kapitel beinhaltet alle Schritte, die zur Sammlung der Ausgangsdaten sow</w:t>
-      </w:r>
-      <w:r>
-        <w:t>ie ihrer Speicherung beitragen.</w:t>
-      </w:r>
-      <w:r>
-        <w:t>)</w:t>
+      <w:pPr>
+        <w:spacing w:after="0"/>
+      </w:pPr>
+      <w:r>
+        <w:t xml:space="preserve">Zusätzlich wurden Daten zum </w:t>
+      </w:r>
+      <w:proofErr w:type="spellStart"/>
+      <w:r>
+        <w:t>Gini</w:t>
+      </w:r>
+      <w:proofErr w:type="spellEnd"/>
+      <w:r>
+        <w:t xml:space="preserve">-Koeffizienten besorgt, um aufzuzeigen, wie sich COVID-19 auf Länder mit unterschiedlich starker Einkommensverteilung auswirkt. Diese Daten kamen von der World Bank wiederum in </w:t>
+      </w:r>
+      <w:proofErr w:type="spellStart"/>
+      <w:r>
+        <w:t>csv</w:t>
+      </w:r>
+      <w:proofErr w:type="spellEnd"/>
+      <w:r>
+        <w:t xml:space="preserve"> Form. Problem bei diesem Datensatz war, dass diese Tabelle im UTF-8 BOM Zeichenformat erstellt wurde. Folglich muss diese zum normalen UTF-8 Format konvertiert werden, um die Daten überhaupt weiterprozessieren zu können.</w:t>
+      </w:r>
+    </w:p>
+    <w:p>
+      <w:pPr>
+        <w:spacing w:after="0"/>
+      </w:pPr>
+      <w:r>
+        <w:t xml:space="preserve">Als letztes wurden von der WHO Werte bezogen, welche die weltweiten </w:t>
+      </w:r>
+      <w:r>
+        <w:t xml:space="preserve">Ausgaben der </w:t>
+      </w:r>
+      <w:proofErr w:type="spellStart"/>
+      <w:r>
+        <w:t>Gesundheitsysteme</w:t>
+      </w:r>
+      <w:proofErr w:type="spellEnd"/>
+      <w:r>
+        <w:t xml:space="preserve"> in verschiedenen Ländern behandeln. Diese sollen später im Vergleich mit den Corona Fällen darlegen, ob es Ländern mit guten Gesundheitssystemen in dieser Krise besser ergeht, als welchen mit schlechteren medizinischen Versorgungen.</w:t>
+      </w:r>
+    </w:p>
+    <w:p>
+      <w:pPr>
+        <w:spacing w:after="0"/>
+      </w:pPr>
+      <w:r>
+        <w:t xml:space="preserve">Nachdem </w:t>
+      </w:r>
+      <w:r>
+        <w:t>die richtigen Datensätze nun verfügbar sind, wird nun auf die Aufbereitung der Daten eingegangen.</w:t>
+      </w:r>
+      <w:r>
+        <w:t xml:space="preserve"> </w:t>
       </w:r>
     </w:p>
     <w:p/>
+    <w:p>
+      <w:r>
+        <w:t>Versuchen Sie, die Themenfelder klar in Unterkapitel abzugrenzen. Das können Bearbeitungsschritte wie etwa Date</w:t>
+      </w:r>
+      <w:r>
+        <w:t>nakquise, -v</w:t>
+      </w:r>
+      <w:r>
+        <w:t xml:space="preserve">erarbeitung </w:t>
+      </w:r>
+      <w:r>
+        <w:t xml:space="preserve">und Analysen </w:t>
+      </w:r>
+      <w:r>
+        <w:t>sein.</w:t>
+      </w:r>
+    </w:p>
+    <w:p>
+      <w:r>
+        <w:lastRenderedPageBreak/>
+        <w:t>Zudem wird empfohlen, die Textabsätze mit „Topic-</w:t>
+      </w:r>
+      <w:proofErr w:type="spellStart"/>
+      <w:r>
+        <w:t>Sentences</w:t>
+      </w:r>
+      <w:proofErr w:type="spellEnd"/>
+      <w:r>
+        <w:t>“ zu beginnen. Diese definieren geben eine Hauptaussage und die restlichen Sätze eine passende Argumentation.</w:t>
+      </w:r>
+    </w:p>
+    <w:p>
+      <w:r>
+        <w:t>Kapitel können mit einer schlanken Zusammenfassung beginnen. (Bspw. Dieses Kapitel beinhaltet alle Schritte, die zur Sammlung der Ausgangsdaten sow</w:t>
+      </w:r>
+      <w:r>
+        <w:t>ie ihrer Speicherung beitragen.</w:t>
+      </w:r>
+      <w:r>
+        <w:t>)</w:t>
+      </w:r>
+    </w:p>
     <w:p/>
     <w:p>
       <w:pPr>
         <w:pStyle w:val="berschrift2"/>
       </w:pPr>
-      <w:bookmarkStart w:id="6" w:name="_Toc37142117"/>
-      <w:r>
-        <w:lastRenderedPageBreak/>
-        <w:t>Kapitel 2</w:t>
-      </w:r>
-      <w:r>
-        <w:t xml:space="preserve"> [Name d. Autors]</w:t>
+      <w:bookmarkStart w:id="6" w:name="_Toc39141849"/>
+      <w:r>
+        <w:t>Datenverarbeitung</w:t>
       </w:r>
       <w:bookmarkEnd w:id="6"/>
     </w:p>
+    <w:p>
+      <w:r>
+        <w:t>Die erhaltenen Daten werden automatis</w:t>
+      </w:r>
+      <w:r>
+        <w:t>i</w:t>
+      </w:r>
+      <w:r>
+        <w:t xml:space="preserve">ert von unseren </w:t>
+      </w:r>
+      <w:r>
+        <w:t xml:space="preserve">verschiedenen Skripten verarbeitet. Die Software kann über eine </w:t>
+      </w:r>
+      <w:proofErr w:type="spellStart"/>
+      <w:r>
+        <w:t>batch</w:t>
+      </w:r>
+      <w:proofErr w:type="spellEnd"/>
+      <w:r>
+        <w:t xml:space="preserve"> Datei gestartet werden, welches sich außerdem um die Installation benötigter Python Bibliotheken kümmert. Danach wird das main.py Skript gestartet welches </w:t>
+      </w:r>
+      <w:proofErr w:type="spellStart"/>
+      <w:r>
+        <w:t>übergeifend</w:t>
+      </w:r>
+      <w:proofErr w:type="spellEnd"/>
+      <w:r>
+        <w:t xml:space="preserve"> mit den anderen Programmen zusammenarbeitet. </w:t>
+      </w:r>
+    </w:p>
+    <w:p/>
     <w:p>
       <w:r>
         <w:t xml:space="preserve">Abbildungen und Tabellen müssen im Text referenziert werden, wie z. B. siehe </w:t>
@@ -1841,7 +2235,7 @@
       <w:pPr>
         <w:pStyle w:val="berschrift2"/>
       </w:pPr>
-      <w:bookmarkStart w:id="7" w:name="_Toc37142118"/>
+      <w:bookmarkStart w:id="7" w:name="_Toc39141850"/>
       <w:r>
         <w:t>Kapitel 3</w:t>
       </w:r>
@@ -1854,12 +2248,9 @@
       <w:pPr>
         <w:pStyle w:val="berschrift1"/>
       </w:pPr>
-      <w:bookmarkStart w:id="8" w:name="_Toc37142119"/>
+      <w:bookmarkStart w:id="8" w:name="_Toc39141851"/>
       <w:r>
         <w:t>Ergebnisse</w:t>
-      </w:r>
-      <w:r>
-        <w:t xml:space="preserve"> [Name d. Autors]</w:t>
       </w:r>
       <w:bookmarkEnd w:id="8"/>
     </w:p>
@@ -1896,6 +2287,7 @@
         <w:rPr>
           <w:noProof/>
         </w:rPr>
+        <w:lastRenderedPageBreak/>
         <w:drawing>
           <wp:inline distT="0" distB="0" distL="0" distR="0" wp14:anchorId="146E5589" wp14:editId="52B7F422">
             <wp:extent cx="4191000" cy="2774950"/>
@@ -1977,7 +2369,7 @@
       <w:pPr>
         <w:pStyle w:val="berschrift1"/>
       </w:pPr>
-      <w:bookmarkStart w:id="10" w:name="_Toc37142120"/>
+      <w:bookmarkStart w:id="10" w:name="_Toc39141852"/>
       <w:r>
         <w:t>Schlussfolgerungen</w:t>
       </w:r>
@@ -2026,10 +2418,11 @@
       <w:pPr>
         <w:pStyle w:val="berschrift1"/>
       </w:pPr>
-      <w:r>
-        <w:lastRenderedPageBreak/>
+      <w:bookmarkStart w:id="11" w:name="_Toc39141853"/>
+      <w:r>
         <w:t>Anhang</w:t>
       </w:r>
+      <w:bookmarkEnd w:id="11"/>
     </w:p>
     <w:p>
       <w:pPr>
@@ -4062,6 +4455,7 @@
     <w:lsdException w:name="HTML Sample" w:semiHidden="1" w:unhideWhenUsed="1"/>
     <w:lsdException w:name="HTML Typewriter" w:semiHidden="1" w:unhideWhenUsed="1"/>
     <w:lsdException w:name="HTML Variable" w:semiHidden="1" w:unhideWhenUsed="1"/>
+    <w:lsdException w:name="Normal Table" w:semiHidden="1" w:unhideWhenUsed="1"/>
     <w:lsdException w:name="annotation subject" w:semiHidden="1" w:unhideWhenUsed="1"/>
     <w:lsdException w:name="No List" w:semiHidden="1" w:unhideWhenUsed="1"/>
     <w:lsdException w:name="Outline List 1" w:semiHidden="1" w:unhideWhenUsed="1"/>
@@ -4104,8 +4498,11 @@
     <w:lsdException w:name="Table Contemporary" w:semiHidden="1" w:unhideWhenUsed="1"/>
     <w:lsdException w:name="Table Elegant" w:semiHidden="1" w:unhideWhenUsed="1"/>
     <w:lsdException w:name="Table Professional" w:semiHidden="1" w:unhideWhenUsed="1"/>
+    <w:lsdException w:name="Table Subtle 1" w:semiHidden="1" w:unhideWhenUsed="1"/>
     <w:lsdException w:name="Table Subtle 2" w:semiHidden="1" w:unhideWhenUsed="1"/>
     <w:lsdException w:name="Table Web 1" w:semiHidden="1" w:unhideWhenUsed="1"/>
+    <w:lsdException w:name="Table Web 2" w:semiHidden="1" w:unhideWhenUsed="1"/>
+    <w:lsdException w:name="Table Web 3" w:semiHidden="1" w:unhideWhenUsed="1"/>
     <w:lsdException w:name="Balloon Text" w:semiHidden="1" w:unhideWhenUsed="1"/>
     <w:lsdException w:name="Table Grid" w:uiPriority="39"/>
     <w:lsdException w:name="Table Theme" w:semiHidden="1" w:unhideWhenUsed="1"/>
@@ -5353,7 +5750,7 @@
 </file>
 
 <file path=customXml/itemProps1.xml><?xml version="1.0" encoding="utf-8"?>
-<ds:datastoreItem xmlns:ds="http://schemas.openxmlformats.org/officeDocument/2006/customXml" ds:itemID="{1DCA0A11-86AB-4F91-AD4F-933904C5BD35}">
+<ds:datastoreItem xmlns:ds="http://schemas.openxmlformats.org/officeDocument/2006/customXml" ds:itemID="{47D04F45-8021-401B-A7EB-32FA1A46D6A6}">
   <ds:schemaRefs>
     <ds:schemaRef ds:uri="http://schemas.openxmlformats.org/officeDocument/2006/bibliography"/>
   </ds:schemaRefs>

</xml_diff>

<commit_message>
add new chapter in Studienarbeit.docx
</commit_message>
<xml_diff>
--- a/PSTA and Notes/Studienarbeit.docx
+++ b/PSTA and Notes/Studienarbeit.docx
@@ -127,7 +127,7 @@
         <w:rPr>
           <w:noProof/>
         </w:rPr>
-        <w:t>30.04.2020</w:t>
+        <w:t>04.05.2020</w:t>
       </w:r>
       <w:r>
         <w:fldChar w:fldCharType="end"/>
@@ -187,7 +187,7 @@
               <w:pStyle w:val="Listenabsatz"/>
             </w:pPr>
             <w:r>
-              <w:t>Email</w:t>
+              <w:t>E-Mail</w:t>
             </w:r>
           </w:p>
         </w:tc>
@@ -2043,6 +2043,32 @@
       <w:r>
         <w:t xml:space="preserve"> mit den anderen Programmen zusammenarbeitet. </w:t>
       </w:r>
+      <w:r>
+        <w:t>Download.py kümmert sich dabei um den Download der unterschiedlichen Datensätze und überschreibt zusätzlich möglicherweise veraltete</w:t>
+      </w:r>
+      <w:r>
+        <w:t>,</w:t>
+      </w:r>
+      <w:r>
+        <w:t xml:space="preserve"> schon vorhandene Daten.</w:t>
+      </w:r>
+      <w:r>
+        <w:t xml:space="preserve"> Im nächsten Schritt werden die Informationen alle durch load.py in den </w:t>
+      </w:r>
+      <w:proofErr w:type="spellStart"/>
+      <w:r>
+        <w:t>Arbeitspeicher</w:t>
+      </w:r>
+      <w:proofErr w:type="spellEnd"/>
+      <w:r>
+        <w:t xml:space="preserve"> geladen, um sie verarbeiten zu können. Dabei werden </w:t>
+      </w:r>
+      <w:r>
+        <w:t>einige</w:t>
+      </w:r>
+      <w:r>
+        <w:t xml:space="preserve"> Daten außerdem gruppiert bzw. als Dictionary zwischengespeichert.</w:t>
+      </w:r>
     </w:p>
     <w:p/>
     <w:p>
@@ -2080,14 +2106,27 @@
       <w:r>
         <w:t xml:space="preserve">Tabelle </w:t>
       </w:r>
-      <w:fldSimple w:instr=" SEQ Tabelle \* ARABIC ">
-        <w:r>
-          <w:rPr>
-            <w:noProof/>
-          </w:rPr>
-          <w:t>1</w:t>
-        </w:r>
-      </w:fldSimple>
+      <w:r>
+        <w:fldChar w:fldCharType="begin"/>
+      </w:r>
+      <w:r>
+        <w:instrText xml:space="preserve"> SEQ Tabelle \* ARABIC </w:instrText>
+      </w:r>
+      <w:r>
+        <w:fldChar w:fldCharType="separate"/>
+      </w:r>
+      <w:r>
+        <w:rPr>
+          <w:noProof/>
+        </w:rPr>
+        <w:t>1</w:t>
+      </w:r>
+      <w:r>
+        <w:rPr>
+          <w:noProof/>
+        </w:rPr>
+        <w:fldChar w:fldCharType="end"/>
+      </w:r>
       <w:r>
         <w:t>: Exemplarische Ziffern</w:t>
       </w:r>
@@ -2250,6 +2289,7 @@
       </w:pPr>
       <w:bookmarkStart w:id="8" w:name="_Toc39141851"/>
       <w:r>
+        <w:lastRenderedPageBreak/>
         <w:t>Ergebnisse</w:t>
       </w:r>
       <w:bookmarkEnd w:id="8"/>
@@ -2287,7 +2327,6 @@
         <w:rPr>
           <w:noProof/>
         </w:rPr>
-        <w:lastRenderedPageBreak/>
         <w:drawing>
           <wp:inline distT="0" distB="0" distL="0" distR="0" wp14:anchorId="146E5589" wp14:editId="52B7F422">
             <wp:extent cx="4191000" cy="2774950"/>
@@ -2355,11 +2394,21 @@
       <w:r>
         <w:t xml:space="preserve"> </w:t>
       </w:r>
-      <w:fldSimple w:instr=" SEQ Abb \* ARABIC ">
-        <w:r>
-          <w:t>1</w:t>
-        </w:r>
-      </w:fldSimple>
+      <w:r>
+        <w:fldChar w:fldCharType="begin"/>
+      </w:r>
+      <w:r>
+        <w:instrText xml:space="preserve"> SEQ Abb \* ARABIC </w:instrText>
+      </w:r>
+      <w:r>
+        <w:fldChar w:fldCharType="separate"/>
+      </w:r>
+      <w:r>
+        <w:t>1</w:t>
+      </w:r>
+      <w:r>
+        <w:fldChar w:fldCharType="end"/>
+      </w:r>
       <w:bookmarkEnd w:id="9"/>
       <w:r>
         <w:t>: Globale Temperaturmesswerte</w:t>
@@ -5750,7 +5799,7 @@
 </file>
 
 <file path=customXml/itemProps1.xml><?xml version="1.0" encoding="utf-8"?>
-<ds:datastoreItem xmlns:ds="http://schemas.openxmlformats.org/officeDocument/2006/customXml" ds:itemID="{47D04F45-8021-401B-A7EB-32FA1A46D6A6}">
+<ds:datastoreItem xmlns:ds="http://schemas.openxmlformats.org/officeDocument/2006/customXml" ds:itemID="{09C3D76E-0E64-4FEA-9748-579DEFD5D4B7}">
   <ds:schemaRefs>
     <ds:schemaRef ds:uri="http://schemas.openxmlformats.org/officeDocument/2006/bibliography"/>
   </ds:schemaRefs>

</xml_diff>